<commit_message>
design pdf and more ignore
</commit_message>
<xml_diff>
--- a/Document/Design.docx
+++ b/Document/Design.docx
@@ -1087,6 +1087,18 @@
       <w:r>
         <w:t xml:space="preserve">, </w:t>
       </w:r>
+      <w:r>
+        <w:rPr>
+          <w:rFonts w:ascii="Times" w:hAnsi="Times" w:cs="Times"/>
+          <w:color w:val="1664B9"/>
+          <w:kern w:val="0"/>
+          <w:sz w:val="22"/>
+          <w:szCs w:val="22"/>
+        </w:rPr>
+        <w:t>https://youtu.be/WZfH7vnI1wE</w:t>
+      </w:r>
+      <w:bookmarkStart w:id="0" w:name="_GoBack"/>
+      <w:bookmarkEnd w:id="0"/>
     </w:p>
     <w:p>
       <w:pPr>
@@ -1106,21 +1118,6 @@
       <w:r>
         <w:t>A game in the general channel</w:t>
       </w:r>
-      <w:r>
-        <w:t xml:space="preserve">, </w:t>
-      </w:r>
-      <w:r>
-        <w:rPr>
-          <w:rFonts w:ascii="Times" w:hAnsi="Times" w:cs="Times"/>
-          <w:color w:val="1664B9"/>
-          <w:kern w:val="0"/>
-          <w:sz w:val="22"/>
-          <w:szCs w:val="22"/>
-        </w:rPr>
-        <w:t>https://youtu.be/WZfH7vnI1wE</w:t>
-      </w:r>
-      <w:bookmarkStart w:id="0" w:name="_GoBack"/>
-      <w:bookmarkEnd w:id="0"/>
     </w:p>
     <w:p/>
     <w:p>

</xml_diff>